<commit_message>
Rapport + màj mcd
</commit_message>
<xml_diff>
--- a/Doc.docx
+++ b/Doc.docx
@@ -1693,78 +1693,102 @@
           <w:rFonts w:ascii="Baskerville Old Face" w:hAnsi="Baskerville Old Face"/>
         </w:rPr>
       </w:pPr>
-      <w:bookmarkStart w:id="2" w:name="_Toc24898981"/>
       <w:r>
         <w:rPr>
           <w:rFonts w:ascii="Baskerville Old Face" w:hAnsi="Baskerville Old Face"/>
         </w:rPr>
         <w:lastRenderedPageBreak/>
+        <w:t>Introduction</w:t>
+      </w:r>
+    </w:p>
+    <w:p>
+      <w:pPr>
+        <w:pStyle w:val="Titre2"/>
+      </w:pPr>
+      <w:r>
         <w:t>Problématique</w:t>
       </w:r>
-      <w:bookmarkEnd w:id="2"/>
+    </w:p>
+    <w:p>
+      <w:pPr>
+        <w:jc w:val="both"/>
+        <w:rPr>
+          <w:szCs w:val="24"/>
+        </w:rPr>
+      </w:pPr>
+      <w:r>
+        <w:rPr>
+          <w:szCs w:val="24"/>
+        </w:rPr>
+        <w:t xml:space="preserve">Afin de gérer les bateaux de ses adhérents, l’association « OMONBATÔÔ » souhaite </w:t>
+      </w:r>
+      <w:r>
+        <w:rPr>
+          <w:szCs w:val="24"/>
+        </w:rPr>
+        <w:t xml:space="preserve">créer une base de </w:t>
+      </w:r>
+      <w:r>
+        <w:rPr>
+          <w:szCs w:val="24"/>
+        </w:rPr>
+        <w:t>données</w:t>
+      </w:r>
+      <w:r>
+        <w:rPr>
+          <w:szCs w:val="24"/>
+        </w:rPr>
+        <w:t xml:space="preserve"> permettant à ses adhérents de consulter facilement les entretiens à effectuer sur un véhicule et de pouvoir planifier des sorties en mer entre membres.</w:t>
+      </w:r>
+    </w:p>
+    <w:p>
+      <w:pPr>
+        <w:jc w:val="both"/>
+        <w:rPr>
+          <w:szCs w:val="24"/>
+        </w:rPr>
+      </w:pPr>
+      <w:r>
+        <w:rPr>
+          <w:szCs w:val="24"/>
+        </w:rPr>
+        <w:t>Celle-ci serait liée à un site Internet permettant de leur procurer facilement l’état de leurs bateaux et les entretiens à réaliser. Leur inscription serait gérée par l’Hôtesse de l’association, tandis que les vérifications et la gestion des notifications seraient appliquées par un Administrateur.</w:t>
+      </w:r>
+    </w:p>
+    <w:p>
+      <w:pPr>
+        <w:jc w:val="both"/>
+        <w:rPr>
+          <w:szCs w:val="24"/>
+        </w:rPr>
+      </w:pPr>
+      <w:r>
+        <w:rPr>
+          <w:szCs w:val="24"/>
+        </w:rPr>
+        <w:t>De nombreuses informations doivent être manipulées concernant des bateaux. Que ce soit au niveau mécanique ou de la sécurité, il est essentiel d’être vigilant car la moindre erreur peut avoir des répercussions directes (usure des pièces, pannes, accidents), d’autant que certaines maintenances doivent être effectuées périodiquement et obligatoirement.</w:t>
+      </w:r>
+    </w:p>
+    <w:p>
+      <w:pPr>
+        <w:pStyle w:val="Titre2"/>
+      </w:pPr>
+      <w:r>
+        <w:t>Recherches</w:t>
+      </w:r>
+    </w:p>
+    <w:p>
+      <w:r>
+        <w:t>La création d’une base de données autour de bateaux nécessite de renseigner différents éléments (pièces, équipements) et caractéristiques. La première étape de la constitution du dossier fut donc de rassembler un maximum d’éléments pouvant nous aider dans la constitution de la base de bateaux.</w:t>
+      </w:r>
+    </w:p>
+    <w:p>
+      <w:r>
+        <w:t>Outre les documents fournis par l’université (Voir « Bibliographie »), nous avons visité divers sites d’achat/vente de pièces et équipements pour bateaux. Ces derniers comportent des listes complètes d’éléments présents, à entretenir ou optionnels, ainsi que des FAQ permettant de mieux comprendre leur fonctionnement.</w:t>
+      </w:r>
     </w:p>
     <w:p/>
     <w:p>
-      <w:pPr>
-        <w:jc w:val="both"/>
-        <w:rPr>
-          <w:szCs w:val="24"/>
-        </w:rPr>
-      </w:pPr>
-      <w:r>
-        <w:rPr>
-          <w:szCs w:val="24"/>
-        </w:rPr>
-        <w:t xml:space="preserve">Afin de gérer les bateaux de ses adhérents, l’association « OMONBATÔÔ » souhaite </w:t>
-      </w:r>
-      <w:r>
-        <w:rPr>
-          <w:szCs w:val="24"/>
-        </w:rPr>
-        <w:t xml:space="preserve">créer une base de </w:t>
-      </w:r>
-      <w:r>
-        <w:rPr>
-          <w:szCs w:val="24"/>
-        </w:rPr>
-        <w:t>données</w:t>
-      </w:r>
-      <w:r>
-        <w:rPr>
-          <w:szCs w:val="24"/>
-        </w:rPr>
-        <w:t xml:space="preserve"> permettant à ses adhérents de consulter facilement les entretiens à effectuer sur un véhicule et de pouvoir planifier des sorties en mer entre membres.</w:t>
-      </w:r>
-    </w:p>
-    <w:p>
-      <w:pPr>
-        <w:jc w:val="both"/>
-        <w:rPr>
-          <w:szCs w:val="24"/>
-        </w:rPr>
-      </w:pPr>
-      <w:r>
-        <w:rPr>
-          <w:szCs w:val="24"/>
-        </w:rPr>
-        <w:t>Celle-ci serait liée à un site Internet permettant de leur procurer facilement l’état de leurs bateaux et les entretiens à réaliser. Leur inscription serait gérée par l’Hôtesse de l’association, tandis que les vérifications et la gestion des notifications seraient appliquées par un Administrateur.</w:t>
-      </w:r>
-    </w:p>
-    <w:p>
-      <w:pPr>
-        <w:jc w:val="both"/>
-        <w:rPr>
-          <w:szCs w:val="24"/>
-        </w:rPr>
-      </w:pPr>
-      <w:r>
-        <w:rPr>
-          <w:szCs w:val="24"/>
-        </w:rPr>
-        <w:t>De nombreuses informations doivent être manipulées concernant des bateaux. Que ce soit au niveau mécanique ou de la sécurité, il est essentiel d’être vigilant car la moindre erreur peut avoir des répercussions directes (usure des pièces, pannes, accidents), d’autant que certaines maintenances doivent être effectuées périodiquement et obligatoirement.</w:t>
-      </w:r>
-    </w:p>
-    <w:p>
       <w:r>
         <w:br w:type="page"/>
       </w:r>
@@ -1776,7 +1800,7 @@
           <w:rFonts w:ascii="Baskerville Old Face" w:hAnsi="Baskerville Old Face"/>
         </w:rPr>
       </w:pPr>
-      <w:bookmarkStart w:id="3" w:name="_Toc24898982"/>
+      <w:bookmarkStart w:id="2" w:name="_Toc24898982"/>
       <w:r>
         <w:rPr>
           <w:rFonts w:ascii="Baskerville Old Face" w:hAnsi="Baskerville Old Face"/>
@@ -1784,7 +1808,7 @@
         <w:lastRenderedPageBreak/>
         <w:t>Cahier des charges</w:t>
       </w:r>
-      <w:bookmarkEnd w:id="3"/>
+      <w:bookmarkEnd w:id="2"/>
     </w:p>
     <w:p/>
     <w:p>
@@ -2066,7 +2090,7 @@
           <w:rFonts w:ascii="Baskerville Old Face" w:hAnsi="Baskerville Old Face"/>
         </w:rPr>
       </w:pPr>
-      <w:bookmarkStart w:id="4" w:name="_Toc24898983"/>
+      <w:bookmarkStart w:id="3" w:name="_Toc24898983"/>
       <w:r>
         <w:rPr>
           <w:rFonts w:ascii="Baskerville Old Face" w:hAnsi="Baskerville Old Face"/>
@@ -2074,10 +2098,9 @@
         <w:lastRenderedPageBreak/>
         <w:t>Matrice de Flux</w:t>
       </w:r>
-      <w:bookmarkEnd w:id="4"/>
-    </w:p>
-    <w:p>
-      <w:bookmarkStart w:id="5" w:name="_GoBack"/>
+      <w:bookmarkEnd w:id="3"/>
+    </w:p>
+    <w:p>
       <w:r>
         <w:rPr>
           <w:noProof/>
@@ -2154,7 +2177,6 @@
           </wp:anchor>
         </w:drawing>
       </w:r>
-      <w:bookmarkEnd w:id="5"/>
     </w:p>
     <w:p>
       <w:pPr>
@@ -2321,7 +2343,7 @@
           <w:rFonts w:ascii="Baskerville Old Face" w:hAnsi="Baskerville Old Face"/>
         </w:rPr>
       </w:pPr>
-      <w:bookmarkStart w:id="6" w:name="_Toc24898984"/>
+      <w:bookmarkStart w:id="4" w:name="_Toc24898984"/>
       <w:r>
         <w:rPr>
           <w:rFonts w:ascii="Baskerville Old Face" w:hAnsi="Baskerville Old Face"/>
@@ -2329,7 +2351,7 @@
         <w:lastRenderedPageBreak/>
         <w:t>Diagramme de Flux</w:t>
       </w:r>
-      <w:bookmarkEnd w:id="6"/>
+      <w:bookmarkEnd w:id="4"/>
     </w:p>
     <w:p/>
     <w:p>
@@ -2435,7 +2457,7 @@
           <w:rFonts w:ascii="Baskerville Old Face" w:hAnsi="Baskerville Old Face"/>
         </w:rPr>
       </w:pPr>
-      <w:bookmarkStart w:id="7" w:name="_Toc24898985"/>
+      <w:bookmarkStart w:id="5" w:name="_Toc24898985"/>
       <w:r>
         <w:rPr>
           <w:rFonts w:ascii="Baskerville Old Face" w:hAnsi="Baskerville Old Face"/>
@@ -2443,7 +2465,7 @@
         <w:lastRenderedPageBreak/>
         <w:t>Dictionnaire de données</w:t>
       </w:r>
-      <w:bookmarkEnd w:id="7"/>
+      <w:bookmarkEnd w:id="5"/>
     </w:p>
     <w:p>
       <w:pPr>
@@ -2452,14 +2474,14 @@
           <w:rFonts w:ascii="Baskerville Old Face" w:hAnsi="Baskerville Old Face"/>
         </w:rPr>
       </w:pPr>
-      <w:bookmarkStart w:id="8" w:name="_Toc24898986"/>
+      <w:bookmarkStart w:id="6" w:name="_Toc24898986"/>
       <w:r>
         <w:rPr>
           <w:rFonts w:ascii="Baskerville Old Face" w:hAnsi="Baskerville Old Face"/>
         </w:rPr>
         <w:t>Légende</w:t>
       </w:r>
-      <w:bookmarkEnd w:id="8"/>
+      <w:bookmarkEnd w:id="6"/>
     </w:p>
     <w:p>
       <w:pPr>
@@ -2515,14 +2537,14 @@
           <w:rFonts w:ascii="Baskerville Old Face" w:hAnsi="Baskerville Old Face"/>
         </w:rPr>
       </w:pPr>
-      <w:bookmarkStart w:id="9" w:name="_Toc24898987"/>
+      <w:bookmarkStart w:id="7" w:name="_Toc24898987"/>
       <w:r>
         <w:rPr>
           <w:rFonts w:ascii="Baskerville Old Face" w:hAnsi="Baskerville Old Face"/>
         </w:rPr>
         <w:t>Dictionnaire</w:t>
       </w:r>
-      <w:bookmarkEnd w:id="9"/>
+      <w:bookmarkEnd w:id="7"/>
     </w:p>
     <w:p>
       <w:pPr>
@@ -3352,6 +3374,52 @@
     </w:p>
     <w:p>
       <w:pPr>
+        <w:pStyle w:val="Paragraphedeliste"/>
+        <w:numPr>
+          <w:ilvl w:val="0"/>
+          <w:numId w:val="12"/>
+        </w:numPr>
+        <w:rPr>
+          <w:lang w:val="en-US"/>
+        </w:rPr>
+      </w:pPr>
+      <w:proofErr w:type="spellStart"/>
+      <w:r>
+        <w:rPr>
+          <w:lang w:val="en-US"/>
+        </w:rPr>
+        <w:t>niveau_huile</w:t>
+      </w:r>
+      <w:proofErr w:type="spellEnd"/>
+      <w:r>
+        <w:rPr>
+          <w:lang w:val="en-US"/>
+        </w:rPr>
+        <w:t xml:space="preserve"> – FLOAT</w:t>
+      </w:r>
+    </w:p>
+    <w:p>
+      <w:pPr>
+        <w:pStyle w:val="Paragraphedeliste"/>
+        <w:numPr>
+          <w:ilvl w:val="0"/>
+          <w:numId w:val="12"/>
+        </w:numPr>
+        <w:rPr>
+          <w:lang w:val="en-US"/>
+        </w:rPr>
+      </w:pPr>
+      <w:proofErr w:type="spellStart"/>
+      <w:r>
+        <w:rPr>
+          <w:lang w:val="en-US"/>
+        </w:rPr>
+        <w:t>niveau_liquide_refroidissement</w:t>
+      </w:r>
+      <w:proofErr w:type="spellEnd"/>
+    </w:p>
+    <w:p>
+      <w:pPr>
         <w:rPr>
           <w:b/>
           <w:bCs/>
@@ -4042,6 +4110,7 @@
       <w:proofErr w:type="spellStart"/>
       <w:proofErr w:type="gramStart"/>
       <w:r>
+        <w:lastRenderedPageBreak/>
         <w:t>horametre</w:t>
       </w:r>
       <w:proofErr w:type="gramEnd"/>
@@ -4086,7 +4155,6 @@
           <w:bCs/>
           <w:u w:val="single"/>
         </w:rPr>
-        <w:lastRenderedPageBreak/>
         <w:t>Pays</w:t>
       </w:r>
     </w:p>
@@ -4812,6 +4880,7 @@
           <w:u w:val="single"/>
           <w:lang w:val="en-US"/>
         </w:rPr>
+        <w:lastRenderedPageBreak/>
         <w:t>Id_ville</w:t>
       </w:r>
       <w:proofErr w:type="spellEnd"/>
@@ -4878,7 +4947,6 @@
         <w:rPr>
           <w:lang w:val="en-US"/>
         </w:rPr>
-        <w:lastRenderedPageBreak/>
         <w:t>Code_postal</w:t>
       </w:r>
       <w:proofErr w:type="spellEnd"/>
@@ -5083,7 +5151,7 @@
           <w:rFonts w:ascii="Baskerville Old Face" w:hAnsi="Baskerville Old Face"/>
         </w:rPr>
       </w:pPr>
-      <w:bookmarkStart w:id="10" w:name="_Toc24898988"/>
+      <w:bookmarkStart w:id="8" w:name="_Toc24898988"/>
       <w:r>
         <w:rPr>
           <w:rFonts w:ascii="Baskerville Old Face" w:hAnsi="Baskerville Old Face"/>
@@ -5091,7 +5159,7 @@
         <w:lastRenderedPageBreak/>
         <w:t>Modèle Conceptuel de Traitement</w:t>
       </w:r>
-      <w:bookmarkEnd w:id="10"/>
+      <w:bookmarkEnd w:id="8"/>
     </w:p>
     <w:p>
       <w:pPr>
@@ -5105,6 +5173,8 @@
       <w:r>
         <w:br w:type="page"/>
       </w:r>
+      <w:bookmarkStart w:id="9" w:name="_GoBack"/>
+      <w:bookmarkEnd w:id="9"/>
     </w:p>
     <w:p>
       <w:pPr>
@@ -5113,7 +5183,7 @@
           <w:rFonts w:ascii="Baskerville Old Face" w:hAnsi="Baskerville Old Face"/>
         </w:rPr>
       </w:pPr>
-      <w:bookmarkStart w:id="11" w:name="_Toc24898989"/>
+      <w:bookmarkStart w:id="10" w:name="_Toc24898989"/>
       <w:r>
         <w:rPr>
           <w:rFonts w:ascii="Baskerville Old Face" w:hAnsi="Baskerville Old Face"/>
@@ -5121,7 +5191,7 @@
         <w:lastRenderedPageBreak/>
         <w:t>Modèle Conceptuel de Données</w:t>
       </w:r>
-      <w:bookmarkEnd w:id="11"/>
+      <w:bookmarkEnd w:id="10"/>
     </w:p>
     <w:p>
       <w:pPr>
@@ -5143,7 +5213,7 @@
           <w:rFonts w:ascii="Baskerville Old Face" w:hAnsi="Baskerville Old Face"/>
         </w:rPr>
       </w:pPr>
-      <w:bookmarkStart w:id="12" w:name="_Toc24898990"/>
+      <w:bookmarkStart w:id="11" w:name="_Toc24898990"/>
       <w:r>
         <w:rPr>
           <w:rFonts w:ascii="Baskerville Old Face" w:hAnsi="Baskerville Old Face"/>
@@ -5157,7 +5227,7 @@
         </w:rPr>
         <w:t xml:space="preserve"> (ou Modèle Logique des Données)</w:t>
       </w:r>
-      <w:bookmarkEnd w:id="12"/>
+      <w:bookmarkEnd w:id="11"/>
     </w:p>
     <w:p>
       <w:pPr>
@@ -5179,7 +5249,7 @@
           <w:rFonts w:ascii="Baskerville Old Face" w:hAnsi="Baskerville Old Face"/>
         </w:rPr>
       </w:pPr>
-      <w:bookmarkStart w:id="13" w:name="_Toc24898991"/>
+      <w:bookmarkStart w:id="12" w:name="_Toc24898991"/>
       <w:r>
         <w:rPr>
           <w:rFonts w:ascii="Baskerville Old Face" w:hAnsi="Baskerville Old Face"/>
@@ -5187,7 +5257,7 @@
         <w:lastRenderedPageBreak/>
         <w:t>Normalisation</w:t>
       </w:r>
-      <w:bookmarkEnd w:id="13"/>
+      <w:bookmarkEnd w:id="12"/>
     </w:p>
     <w:p>
       <w:pPr>
@@ -5209,7 +5279,7 @@
           <w:rFonts w:ascii="Baskerville Old Face" w:hAnsi="Baskerville Old Face"/>
         </w:rPr>
       </w:pPr>
-      <w:bookmarkStart w:id="14" w:name="_Toc24898992"/>
+      <w:bookmarkStart w:id="13" w:name="_Toc24898992"/>
       <w:r>
         <w:rPr>
           <w:rFonts w:ascii="Baskerville Old Face" w:hAnsi="Baskerville Old Face"/>
@@ -5217,7 +5287,7 @@
         <w:lastRenderedPageBreak/>
         <w:t>Script de création de la base de données</w:t>
       </w:r>
-      <w:bookmarkEnd w:id="14"/>
+      <w:bookmarkEnd w:id="13"/>
     </w:p>
     <w:p>
       <w:pPr>
@@ -5239,7 +5309,7 @@
           <w:rFonts w:ascii="Baskerville Old Face" w:hAnsi="Baskerville Old Face"/>
         </w:rPr>
       </w:pPr>
-      <w:bookmarkStart w:id="15" w:name="_Toc24898993"/>
+      <w:bookmarkStart w:id="14" w:name="_Toc24898993"/>
       <w:r>
         <w:rPr>
           <w:rFonts w:ascii="Baskerville Old Face" w:hAnsi="Baskerville Old Face"/>
@@ -5247,7 +5317,7 @@
         <w:lastRenderedPageBreak/>
         <w:t>Exemples de requête</w:t>
       </w:r>
-      <w:bookmarkEnd w:id="15"/>
+      <w:bookmarkEnd w:id="14"/>
     </w:p>
     <w:p>
       <w:pPr>
@@ -5269,7 +5339,7 @@
           <w:rFonts w:ascii="Baskerville Old Face" w:hAnsi="Baskerville Old Face"/>
         </w:rPr>
       </w:pPr>
-      <w:bookmarkStart w:id="16" w:name="_Toc24898994"/>
+      <w:bookmarkStart w:id="15" w:name="_Toc24898994"/>
       <w:r>
         <w:rPr>
           <w:rFonts w:ascii="Baskerville Old Face" w:hAnsi="Baskerville Old Face"/>
@@ -5277,7 +5347,7 @@
         <w:lastRenderedPageBreak/>
         <w:t>Sécurité</w:t>
       </w:r>
-      <w:bookmarkEnd w:id="16"/>
+      <w:bookmarkEnd w:id="15"/>
     </w:p>
     <w:p>
       <w:pPr>
@@ -5299,7 +5369,7 @@
           <w:rFonts w:ascii="Baskerville Old Face" w:hAnsi="Baskerville Old Face"/>
         </w:rPr>
       </w:pPr>
-      <w:bookmarkStart w:id="17" w:name="_Toc24898995"/>
+      <w:bookmarkStart w:id="16" w:name="_Toc24898995"/>
       <w:r>
         <w:rPr>
           <w:rFonts w:ascii="Baskerville Old Face" w:hAnsi="Baskerville Old Face"/>
@@ -5307,7 +5377,7 @@
         <w:lastRenderedPageBreak/>
         <w:t>Conclusion</w:t>
       </w:r>
-      <w:bookmarkEnd w:id="17"/>
+      <w:bookmarkEnd w:id="16"/>
     </w:p>
     <w:p>
       <w:pPr>
@@ -5329,15 +5399,13 @@
           <w:rFonts w:ascii="Baskerville Old Face" w:hAnsi="Baskerville Old Face"/>
         </w:rPr>
       </w:pPr>
-      <w:bookmarkStart w:id="18" w:name="_Toc24898996"/>
       <w:r>
         <w:rPr>
           <w:rFonts w:ascii="Baskerville Old Face" w:hAnsi="Baskerville Old Face"/>
         </w:rPr>
         <w:lastRenderedPageBreak/>
-        <w:t>Webographie</w:t>
-      </w:r>
-      <w:bookmarkEnd w:id="18"/>
+        <w:t>Bibliographie</w:t>
+      </w:r>
     </w:p>
     <w:p>
       <w:r>
@@ -10037,7 +10105,7 @@
 </file>
 
 <file path=customXml/itemProps2.xml><?xml version="1.0" encoding="utf-8"?>
-<ds:datastoreItem xmlns:ds="http://schemas.openxmlformats.org/officeDocument/2006/customXml" ds:itemID="{9F510B27-E4A3-4410-BA0F-693AEA937626}">
+<ds:datastoreItem xmlns:ds="http://schemas.openxmlformats.org/officeDocument/2006/customXml" ds:itemID="{70B384F1-203D-4C6A-B321-E904C3B2EA75}">
   <ds:schemaRefs>
     <ds:schemaRef ds:uri="http://schemas.openxmlformats.org/officeDocument/2006/bibliography"/>
   </ds:schemaRefs>

</xml_diff>